<commit_message>
Update Thesis Draft 1 - Intro & Methods Comments 1.docx
</commit_message>
<xml_diff>
--- a/Drafts/Thesis Draft 1 - Intro & Methods Comments 1.docx
+++ b/Drafts/Thesis Draft 1 - Intro & Methods Comments 1.docx
@@ -8,34 +8,21 @@
         <w:spacing w:after="240" w:afterAutospacing="0"/>
         <w:jc w:val="both"/>
         <w:rPr>
-          <w:ins w:id="0" w:author="Sabrina De Oliveira" w:date="2020-06-16T16:40:00Z"/>
           <w:sz w:val="24"/>
           <w:szCs w:val="24"/>
           <w:u w:val="single"/>
         </w:rPr>
       </w:pPr>
-    </w:p>
-    <w:p>
-      <w:pPr>
-        <w:pStyle w:val="Heading2"/>
-        <w:spacing w:after="240" w:afterAutospacing="0"/>
-        <w:jc w:val="both"/>
+      <w:commentRangeStart w:id="0"/>
+      <w:r>
         <w:rPr>
           <w:sz w:val="24"/>
           <w:szCs w:val="24"/>
           <w:u w:val="single"/>
         </w:rPr>
-      </w:pPr>
-      <w:commentRangeStart w:id="1"/>
-      <w:r>
-        <w:rPr>
-          <w:sz w:val="24"/>
-          <w:szCs w:val="24"/>
-          <w:u w:val="single"/>
-        </w:rPr>
         <w:t>Introduction </w:t>
       </w:r>
-      <w:commentRangeEnd w:id="1"/>
+      <w:commentRangeEnd w:id="0"/>
       <w:r>
         <w:rPr>
           <w:rStyle w:val="CommentReference"/>
@@ -44,7 +31,7 @@
           <w:bCs w:val="0"/>
           <w:lang w:eastAsia="en-US"/>
         </w:rPr>
-        <w:commentReference w:id="1"/>
+        <w:commentReference w:id="0"/>
       </w:r>
     </w:p>
     <w:p>
@@ -96,18 +83,18 @@
         </w:rPr>
         <w:t xml:space="preserve">. </w:t>
       </w:r>
+      <w:commentRangeStart w:id="1"/>
+      <w:r>
+        <w:rPr>
+          <w:color w:val="000000"/>
+        </w:rPr>
+        <w:t xml:space="preserve">Since type 2 diabetes (T2D) is responsible for 90-95% of all diabetes </w:t>
+      </w:r>
       <w:commentRangeStart w:id="2"/>
       <w:r>
         <w:rPr>
           <w:color w:val="000000"/>
         </w:rPr>
-        <w:t xml:space="preserve">Since type 2 diabetes (T2D) is responsible for 90-95% of all diabetes </w:t>
-      </w:r>
-      <w:commentRangeStart w:id="3"/>
-      <w:r>
-        <w:rPr>
-          <w:color w:val="000000"/>
-        </w:rPr>
         <w:fldChar w:fldCharType="begin"/>
       </w:r>
       <w:r>
@@ -147,14 +134,14 @@
         </w:rPr>
         <w:t xml:space="preserve"> the vast majority of these cases will be type 2.</w:t>
       </w:r>
-      <w:commentRangeEnd w:id="3"/>
+      <w:commentRangeEnd w:id="2"/>
       <w:r>
         <w:rPr>
           <w:rStyle w:val="CommentReference"/>
           <w:rFonts w:asciiTheme="minorHAnsi" w:eastAsiaTheme="minorHAnsi" w:hAnsiTheme="minorHAnsi" w:cstheme="minorBidi"/>
           <w:lang w:eastAsia="en-US"/>
         </w:rPr>
-        <w:commentReference w:id="3"/>
+        <w:commentReference w:id="2"/>
       </w:r>
       <w:r>
         <w:rPr>
@@ -162,14 +149,14 @@
         </w:rPr>
         <w:t xml:space="preserve"> In this way, T2D is considered a much more pressing public-health concern than type 1. </w:t>
       </w:r>
-      <w:commentRangeEnd w:id="2"/>
+      <w:commentRangeEnd w:id="1"/>
       <w:r>
         <w:rPr>
           <w:rStyle w:val="CommentReference"/>
           <w:rFonts w:asciiTheme="minorHAnsi" w:eastAsiaTheme="minorHAnsi" w:hAnsiTheme="minorHAnsi" w:cstheme="minorBidi"/>
           <w:lang w:eastAsia="en-US"/>
         </w:rPr>
-        <w:commentReference w:id="2"/>
+        <w:commentReference w:id="1"/>
       </w:r>
       <w:r>
         <w:rPr>
@@ -177,21 +164,21 @@
         </w:rPr>
         <w:t xml:space="preserve">Despite this high prevalence in the population, the biological mechanism underlying its development and the physiological changes that occur as a result are not entirely understood. Nevertheless, it is generally accepted that T2D is characterized by a widespread insufficient insulin response known as </w:t>
       </w:r>
-      <w:commentRangeStart w:id="4"/>
+      <w:commentRangeStart w:id="3"/>
       <w:r>
         <w:rPr>
           <w:color w:val="000000"/>
         </w:rPr>
         <w:t>insulin resistance</w:t>
       </w:r>
-      <w:commentRangeEnd w:id="4"/>
+      <w:commentRangeEnd w:id="3"/>
       <w:r>
         <w:rPr>
           <w:rStyle w:val="CommentReference"/>
           <w:rFonts w:asciiTheme="minorHAnsi" w:eastAsiaTheme="minorHAnsi" w:hAnsiTheme="minorHAnsi" w:cstheme="minorBidi"/>
           <w:lang w:eastAsia="en-US"/>
         </w:rPr>
-        <w:commentReference w:id="4"/>
+        <w:commentReference w:id="3"/>
       </w:r>
       <w:r>
         <w:rPr>
@@ -423,21 +410,21 @@
         </w:rPr>
         <w:t xml:space="preserve">). Despite the exact degree to which insulin resistance plays a role in the development of T2D not being entirely understood, it is certainly an important accelerating factor in T2D development. Hence, great efforts are being made in order to investigate factors influencing insulin </w:t>
       </w:r>
-      <w:commentRangeStart w:id="5"/>
+      <w:commentRangeStart w:id="4"/>
       <w:r>
         <w:rPr>
           <w:color w:val="000000"/>
         </w:rPr>
         <w:t>sensitivity</w:t>
       </w:r>
-      <w:commentRangeEnd w:id="5"/>
+      <w:commentRangeEnd w:id="4"/>
       <w:r>
         <w:rPr>
           <w:rStyle w:val="CommentReference"/>
           <w:rFonts w:asciiTheme="minorHAnsi" w:eastAsiaTheme="minorHAnsi" w:hAnsiTheme="minorHAnsi" w:cstheme="minorBidi"/>
           <w:lang w:eastAsia="en-US"/>
         </w:rPr>
-        <w:commentReference w:id="5"/>
+        <w:commentReference w:id="4"/>
       </w:r>
       <w:r>
         <w:rPr>
@@ -516,21 +503,21 @@
         </w:rPr>
         <w:t xml:space="preserve">). In this way, the metabolome of </w:t>
       </w:r>
-      <w:commentRangeStart w:id="6"/>
+      <w:commentRangeStart w:id="5"/>
       <w:r>
         <w:rPr>
           <w:color w:val="000000"/>
         </w:rPr>
         <w:t>IR</w:t>
       </w:r>
-      <w:commentRangeEnd w:id="6"/>
+      <w:commentRangeEnd w:id="5"/>
       <w:r>
         <w:rPr>
           <w:rStyle w:val="CommentReference"/>
           <w:rFonts w:asciiTheme="minorHAnsi" w:eastAsiaTheme="minorHAnsi" w:hAnsiTheme="minorHAnsi" w:cstheme="minorBidi"/>
           <w:lang w:eastAsia="en-US"/>
         </w:rPr>
-        <w:commentReference w:id="6"/>
+        <w:commentReference w:id="5"/>
       </w:r>
       <w:r>
         <w:rPr>
@@ -544,15 +531,7 @@
             <w:rStyle w:val="Hyperlink"/>
             <w:color w:val="1155CC"/>
           </w:rPr>
-          <w:t>https://www-sciencedirect-</w:t>
-        </w:r>
-        <w:r>
-          <w:rPr>
-            <w:rStyle w:val="Hyperlink"/>
-            <w:color w:val="1155CC"/>
-          </w:rPr>
-          <w:lastRenderedPageBreak/>
-          <w:t>com.ezproxy.ub.unimaas.nl/science/article/pii/S0002914999002118</w:t>
+          <w:t>https://www-sciencedirect-com.ezproxy.ub.unimaas.nl/science/article/pii/S0002914999002118</w:t>
         </w:r>
       </w:hyperlink>
       <w:r>
@@ -561,11 +540,12 @@
         </w:rPr>
         <w:t xml:space="preserve">). This is most likely due </w:t>
       </w:r>
-      <w:commentRangeStart w:id="7"/>
-      <w:r>
-        <w:rPr>
-          <w:color w:val="000000"/>
-        </w:rPr>
+      <w:commentRangeStart w:id="6"/>
+      <w:r>
+        <w:rPr>
+          <w:color w:val="000000"/>
+        </w:rPr>
+        <w:lastRenderedPageBreak/>
         <w:t>to the inability of insulin resistant adipose tissue to receive the insulin signals necessary to suppress lipolysis, hence, resulting in the release of more and uptake of less free fatty acids (FFAs) by adipocytes. The subsequent increase in plasma FFAs causes the liver to increase its production and secretion of VLDL, eventually resulting in hypertriglyceridemia (</w:t>
       </w:r>
       <w:hyperlink r:id="rId16" w:history="1">
@@ -583,14 +563,14 @@
         </w:rPr>
         <w:t>). </w:t>
       </w:r>
-      <w:commentRangeEnd w:id="7"/>
+      <w:commentRangeEnd w:id="6"/>
       <w:r>
         <w:rPr>
           <w:rStyle w:val="CommentReference"/>
           <w:rFonts w:asciiTheme="minorHAnsi" w:eastAsiaTheme="minorHAnsi" w:hAnsiTheme="minorHAnsi" w:cstheme="minorBidi"/>
           <w:lang w:eastAsia="en-US"/>
         </w:rPr>
-        <w:commentReference w:id="7"/>
+        <w:commentReference w:id="6"/>
       </w:r>
     </w:p>
     <w:p>
@@ -803,16 +783,16 @@
         <w:rPr>
           <w:color w:val="000000"/>
         </w:rPr>
-        <w:t xml:space="preserve">). Nevertheless, this interaction is still poorly understood and the changes in the </w:t>
+        <w:t xml:space="preserve">). Nevertheless, this interaction is still poorly understood and the changes in the omics of type 2 diabetic individuals remain debatable, especially in the time-period prior to </w:t>
       </w:r>
       <w:r>
         <w:rPr>
           <w:color w:val="000000"/>
         </w:rPr>
         <w:lastRenderedPageBreak/>
-        <w:t xml:space="preserve">omics of type 2 diabetic individuals remain debatable, especially in the time-period prior to diabetes onset. For this reason, this study aims to investigate the differences in the microbiome, host proteome and host metabolome between insulin resistant and insulin sensitive pre diabetics. </w:t>
-      </w:r>
-      <w:del w:id="8" w:author="Susan Steinbusch-Coort" w:date="2020-06-15T23:28:00Z">
+        <w:t xml:space="preserve">diabetes onset. For this reason, this study aims to investigate the differences in the microbiome, host proteome and host metabolome between insulin resistant and insulin sensitive pre diabetics. </w:t>
+      </w:r>
+      <w:del w:id="7" w:author="Susan Steinbusch-Coort" w:date="2020-06-15T23:28:00Z">
         <w:r>
           <w:rPr>
             <w:color w:val="000000"/>
@@ -820,7 +800,7 @@
           <w:delText>The majority of</w:delText>
         </w:r>
       </w:del>
-      <w:ins w:id="9" w:author="Susan Steinbusch-Coort" w:date="2020-06-15T23:28:00Z">
+      <w:ins w:id="8" w:author="Susan Steinbusch-Coort" w:date="2020-06-15T23:28:00Z">
         <w:r>
           <w:rPr>
             <w:color w:val="000000"/>
@@ -834,31 +814,31 @@
         </w:rPr>
         <w:t xml:space="preserve"> analyses quantifying these differences will be done using </w:t>
       </w:r>
+      <w:commentRangeStart w:id="9"/>
       <w:commentRangeStart w:id="10"/>
-      <w:commentRangeStart w:id="11"/>
       <w:r>
         <w:rPr>
           <w:color w:val="000000"/>
         </w:rPr>
         <w:t>R</w:t>
       </w:r>
-      <w:commentRangeEnd w:id="10"/>
+      <w:commentRangeEnd w:id="9"/>
       <w:r>
         <w:rPr>
           <w:rStyle w:val="CommentReference"/>
           <w:rFonts w:asciiTheme="minorHAnsi" w:eastAsiaTheme="minorHAnsi" w:hAnsiTheme="minorHAnsi" w:cstheme="minorBidi"/>
           <w:lang w:eastAsia="en-US"/>
         </w:rPr>
-        <w:commentReference w:id="10"/>
-      </w:r>
-      <w:commentRangeEnd w:id="11"/>
+        <w:commentReference w:id="9"/>
+      </w:r>
+      <w:commentRangeEnd w:id="10"/>
       <w:r>
         <w:rPr>
           <w:rStyle w:val="CommentReference"/>
           <w:rFonts w:asciiTheme="minorHAnsi" w:eastAsiaTheme="minorHAnsi" w:hAnsiTheme="minorHAnsi" w:cstheme="minorBidi"/>
           <w:lang w:eastAsia="en-US"/>
         </w:rPr>
-        <w:commentReference w:id="11"/>
+        <w:commentReference w:id="10"/>
       </w:r>
       <w:r>
         <w:rPr>
@@ -979,7 +959,7 @@
         </w:rPr>
         <w:t>T2DM</w:t>
       </w:r>
-      <w:ins w:id="12" w:author="Susan Steinbusch-Coort" w:date="2020-06-16T11:54:00Z">
+      <w:ins w:id="11" w:author="Susan Steinbusch-Coort" w:date="2020-06-16T11:54:00Z">
         <w:r>
           <w:rPr>
             <w:rFonts w:ascii="Times New Roman" w:eastAsia="Times New Roman" w:hAnsi="Times New Roman" w:cs="Times New Roman"/>
@@ -990,7 +970,7 @@
           </w:rPr>
           <w:t xml:space="preserve"> (</w:t>
         </w:r>
-        <w:commentRangeStart w:id="13"/>
+        <w:commentRangeStart w:id="12"/>
         <w:r>
           <w:rPr>
             <w:rFonts w:ascii="Times New Roman" w:eastAsia="Times New Roman" w:hAnsi="Times New Roman" w:cs="Times New Roman"/>
@@ -1001,12 +981,12 @@
           </w:rPr>
           <w:t>add ref</w:t>
         </w:r>
-        <w:commentRangeEnd w:id="13"/>
+        <w:commentRangeEnd w:id="12"/>
         <w:r>
           <w:rPr>
             <w:rStyle w:val="CommentReference"/>
           </w:rPr>
-          <w:commentReference w:id="13"/>
+          <w:commentReference w:id="12"/>
         </w:r>
         <w:r>
           <w:rPr>
@@ -1090,7 +1070,7 @@
         </w:rPr>
         <w:t xml:space="preserve">. </w:t>
       </w:r>
-      <w:ins w:id="14" w:author="Susan Steinbusch-Coort" w:date="2020-06-16T11:58:00Z">
+      <w:ins w:id="13" w:author="Susan Steinbusch-Coort" w:date="2020-06-16T11:58:00Z">
         <w:r>
           <w:rPr>
             <w:rFonts w:ascii="Times New Roman" w:eastAsia="Times New Roman" w:hAnsi="Times New Roman" w:cs="Times New Roman"/>
@@ -1102,7 +1082,7 @@
           <w:t>The</w:t>
         </w:r>
       </w:ins>
-      <w:ins w:id="15" w:author="Susan Steinbusch-Coort" w:date="2020-06-16T12:02:00Z">
+      <w:ins w:id="14" w:author="Susan Steinbusch-Coort" w:date="2020-06-16T12:02:00Z">
         <w:r>
           <w:rPr>
             <w:rFonts w:ascii="Times New Roman" w:eastAsia="Times New Roman" w:hAnsi="Times New Roman" w:cs="Times New Roman"/>
@@ -1114,7 +1094,7 @@
           <w:t xml:space="preserve"> complete study design </w:t>
         </w:r>
       </w:ins>
-      <w:ins w:id="16" w:author="Susan Steinbusch-Coort" w:date="2020-06-16T12:03:00Z">
+      <w:ins w:id="15" w:author="Susan Steinbusch-Coort" w:date="2020-06-16T12:03:00Z">
         <w:r>
           <w:rPr>
             <w:rFonts w:ascii="Times New Roman" w:eastAsia="Times New Roman" w:hAnsi="Times New Roman" w:cs="Times New Roman"/>
@@ -1148,7 +1128,7 @@
           <w:t xml:space="preserve"> T2DM project </w:t>
         </w:r>
       </w:ins>
-      <w:ins w:id="17" w:author="Susan Steinbusch-Coort" w:date="2020-06-16T12:02:00Z">
+      <w:ins w:id="16" w:author="Susan Steinbusch-Coort" w:date="2020-06-16T12:02:00Z">
         <w:r>
           <w:rPr>
             <w:rFonts w:ascii="Times New Roman" w:eastAsia="Times New Roman" w:hAnsi="Times New Roman" w:cs="Times New Roman"/>
@@ -1160,7 +1140,7 @@
           <w:t>is shown</w:t>
         </w:r>
       </w:ins>
-      <w:ins w:id="18" w:author="Susan Steinbusch-Coort" w:date="2020-06-16T11:58:00Z">
+      <w:ins w:id="17" w:author="Susan Steinbusch-Coort" w:date="2020-06-16T11:58:00Z">
         <w:r>
           <w:rPr>
             <w:rFonts w:ascii="Times New Roman" w:eastAsia="Times New Roman" w:hAnsi="Times New Roman" w:cs="Times New Roman"/>
@@ -1192,7 +1172,7 @@
         </w:rPr>
         <w:t>Subject data consisted of steady-state plasma glucose (</w:t>
       </w:r>
-      <w:commentRangeStart w:id="19"/>
+      <w:commentRangeStart w:id="18"/>
       <w:r>
         <w:rPr>
           <w:rFonts w:ascii="Times New Roman" w:eastAsia="Times New Roman" w:hAnsi="Times New Roman" w:cs="Times New Roman"/>
@@ -1203,12 +1183,12 @@
         </w:rPr>
         <w:t>SSPG</w:t>
       </w:r>
-      <w:commentRangeEnd w:id="19"/>
+      <w:commentRangeEnd w:id="18"/>
       <w:r>
         <w:rPr>
           <w:rStyle w:val="CommentReference"/>
         </w:rPr>
-        <w:commentReference w:id="19"/>
+        <w:commentReference w:id="18"/>
       </w:r>
       <w:r>
         <w:rPr>
@@ -1220,7 +1200,7 @@
         </w:rPr>
         <w:t xml:space="preserve">) measurements, race, age, gender, classification as either IR or IS and BMI. Subjects were classified as either IR or IS based on their SSPG measurement: a SSPG &lt; 150 mg/dl was </w:t>
       </w:r>
-      <w:del w:id="20" w:author="Susan Steinbusch-Coort" w:date="2020-06-16T11:56:00Z">
+      <w:del w:id="19" w:author="Susan Steinbusch-Coort" w:date="2020-06-16T11:56:00Z">
         <w:r>
           <w:rPr>
             <w:rFonts w:ascii="Times New Roman" w:eastAsia="Times New Roman" w:hAnsi="Times New Roman" w:cs="Times New Roman"/>
@@ -1232,7 +1212,7 @@
           <w:delText xml:space="preserve">deemed </w:delText>
         </w:r>
       </w:del>
-      <w:ins w:id="21" w:author="Susan Steinbusch-Coort" w:date="2020-06-16T11:56:00Z">
+      <w:ins w:id="20" w:author="Susan Steinbusch-Coort" w:date="2020-06-16T11:56:00Z">
         <w:r>
           <w:rPr>
             <w:rFonts w:ascii="Times New Roman" w:eastAsia="Times New Roman" w:hAnsi="Times New Roman" w:cs="Times New Roman"/>
@@ -1264,7 +1244,7 @@
         </w:rPr>
         <w:t xml:space="preserve">insulin-sensitive and a SSPG ≥ 150 mg/dl, insulin resistant. Samples were taken every 3 months but this frequency was increased during periods of </w:t>
       </w:r>
-      <w:commentRangeStart w:id="22"/>
+      <w:commentRangeStart w:id="21"/>
       <w:r>
         <w:rPr>
           <w:rFonts w:ascii="Times New Roman" w:eastAsia="Times New Roman" w:hAnsi="Times New Roman" w:cs="Times New Roman"/>
@@ -1275,12 +1255,12 @@
         </w:rPr>
         <w:t xml:space="preserve">environmental/medical </w:t>
       </w:r>
-      <w:commentRangeEnd w:id="22"/>
+      <w:commentRangeEnd w:id="21"/>
       <w:r>
         <w:rPr>
           <w:rStyle w:val="CommentReference"/>
         </w:rPr>
-        <w:commentReference w:id="22"/>
+        <w:commentReference w:id="21"/>
       </w:r>
       <w:r>
         <w:rPr>
@@ -1374,7 +1354,7 @@
         </w:rPr>
         <w:t xml:space="preserve"> the microbial metagenome and urine samples were solely used to investigate the host microbial metabolite abundances</w:t>
       </w:r>
-      <w:ins w:id="23" w:author="Susan Steinbusch-Coort" w:date="2020-06-16T11:58:00Z">
+      <w:ins w:id="22" w:author="Susan Steinbusch-Coort" w:date="2020-06-16T11:58:00Z">
         <w:r>
           <w:rPr>
             <w:rFonts w:ascii="Times New Roman" w:eastAsia="Times New Roman" w:hAnsi="Times New Roman" w:cs="Times New Roman"/>
@@ -1386,7 +1366,7 @@
           <w:t xml:space="preserve">. </w:t>
         </w:r>
       </w:ins>
-      <w:del w:id="24" w:author="Susan Steinbusch-Coort" w:date="2020-06-16T11:57:00Z">
+      <w:del w:id="23" w:author="Susan Steinbusch-Coort" w:date="2020-06-16T11:57:00Z">
         <w:r>
           <w:rPr>
             <w:rFonts w:ascii="Times New Roman" w:eastAsia="Times New Roman" w:hAnsi="Times New Roman" w:cs="Times New Roman"/>
@@ -1398,7 +1378,7 @@
           <w:delText>. (</w:delText>
         </w:r>
       </w:del>
-      <w:del w:id="25" w:author="Susan Steinbusch-Coort" w:date="2020-06-16T11:58:00Z">
+      <w:del w:id="24" w:author="Susan Steinbusch-Coort" w:date="2020-06-16T11:58:00Z">
         <w:r>
           <w:rPr>
             <w:rFonts w:ascii="Times New Roman" w:eastAsia="Times New Roman" w:hAnsi="Times New Roman" w:cs="Times New Roman"/>
@@ -1806,7 +1786,7 @@
         </w:rPr>
         <w:t>steady-state plasma glucose</w:t>
       </w:r>
-      <w:ins w:id="26" w:author="Susan Steinbusch-Coort" w:date="2020-06-16T12:03:00Z">
+      <w:ins w:id="25" w:author="Susan Steinbusch-Coort" w:date="2020-06-16T12:03:00Z">
         <w:r>
           <w:rPr>
             <w:rFonts w:ascii="Times New Roman" w:eastAsia="Times New Roman" w:hAnsi="Times New Roman" w:cs="Times New Roman"/>
@@ -1915,7 +1895,7 @@
         </w:rPr>
         <w:t xml:space="preserve">Only subjects whose insulin sensitivity status had been recorded were included in </w:t>
       </w:r>
-      <w:del w:id="27" w:author="Susan Steinbusch-Coort" w:date="2020-06-16T12:03:00Z">
+      <w:del w:id="26" w:author="Susan Steinbusch-Coort" w:date="2020-06-16T12:03:00Z">
         <w:r>
           <w:rPr>
             <w:rFonts w:ascii="Times New Roman" w:eastAsia="Times New Roman" w:hAnsi="Times New Roman" w:cs="Times New Roman"/>
@@ -1927,7 +1907,7 @@
           <w:delText xml:space="preserve">this </w:delText>
         </w:r>
       </w:del>
-      <w:ins w:id="28" w:author="Susan Steinbusch-Coort" w:date="2020-06-16T12:03:00Z">
+      <w:ins w:id="27" w:author="Susan Steinbusch-Coort" w:date="2020-06-16T12:03:00Z">
         <w:r>
           <w:rPr>
             <w:rFonts w:ascii="Times New Roman" w:eastAsia="Times New Roman" w:hAnsi="Times New Roman" w:cs="Times New Roman"/>
@@ -1989,7 +1969,7 @@
         </w:rPr>
         <w:t xml:space="preserve">. Furthermore, the resulting sample population was further filtered to only include subjects that were present in all </w:t>
       </w:r>
-      <w:commentRangeStart w:id="29"/>
+      <w:commentRangeStart w:id="28"/>
       <w:r>
         <w:rPr>
           <w:rFonts w:ascii="Times New Roman" w:eastAsia="Times New Roman" w:hAnsi="Times New Roman" w:cs="Times New Roman"/>
@@ -2000,12 +1980,12 @@
         </w:rPr>
         <w:t xml:space="preserve">3 omics datasets </w:t>
       </w:r>
-      <w:commentRangeEnd w:id="29"/>
+      <w:commentRangeEnd w:id="28"/>
       <w:r>
         <w:rPr>
           <w:rStyle w:val="CommentReference"/>
         </w:rPr>
-        <w:commentReference w:id="29"/>
+        <w:commentReference w:id="28"/>
       </w:r>
       <w:r>
         <w:rPr>
@@ -2031,7 +2011,7 @@
           <w:lang w:eastAsia="en-GB"/>
         </w:rPr>
       </w:pPr>
-      <w:commentRangeStart w:id="30"/>
+      <w:commentRangeStart w:id="29"/>
       <w:r>
         <w:rPr>
           <w:rFonts w:ascii="Times New Roman" w:eastAsia="Times New Roman" w:hAnsi="Times New Roman" w:cs="Times New Roman"/>
@@ -2042,7 +2022,7 @@
         </w:rPr>
         <w:t>Proteomic and metabolomic data</w:t>
       </w:r>
-      <w:commentRangeEnd w:id="30"/>
+      <w:commentRangeEnd w:id="29"/>
       <w:r>
         <w:rPr>
           <w:rStyle w:val="CommentReference"/>
@@ -2051,7 +2031,7 @@
           <w:iCs w:val="0"/>
           <w:color w:val="auto"/>
         </w:rPr>
-        <w:commentReference w:id="30"/>
+        <w:commentReference w:id="29"/>
       </w:r>
     </w:p>
     <w:p>
@@ -2075,6 +2055,34 @@
         </w:rPr>
         <w:t xml:space="preserve">Samples within the proteomic and metabolomic data were filtered using the subject data to only include samples from </w:t>
       </w:r>
+      <w:commentRangeStart w:id="30"/>
+      <w:r>
+        <w:rPr>
+          <w:rFonts w:ascii="Times New Roman" w:eastAsia="Times New Roman" w:hAnsi="Times New Roman" w:cs="Times New Roman"/>
+          <w:color w:val="000000"/>
+          <w:sz w:val="24"/>
+          <w:szCs w:val="24"/>
+          <w:lang w:eastAsia="en-GB"/>
+        </w:rPr>
+        <w:t>classified subjects</w:t>
+      </w:r>
+      <w:commentRangeEnd w:id="30"/>
+      <w:r>
+        <w:rPr>
+          <w:rStyle w:val="CommentReference"/>
+        </w:rPr>
+        <w:commentReference w:id="30"/>
+      </w:r>
+      <w:r>
+        <w:rPr>
+          <w:rFonts w:ascii="Times New Roman" w:eastAsia="Times New Roman" w:hAnsi="Times New Roman" w:cs="Times New Roman"/>
+          <w:color w:val="000000"/>
+          <w:sz w:val="24"/>
+          <w:szCs w:val="24"/>
+          <w:lang w:eastAsia="en-GB"/>
+        </w:rPr>
+        <w:t xml:space="preserve">. These samples from each subject were then averaged together per </w:t>
+      </w:r>
       <w:commentRangeStart w:id="31"/>
       <w:r>
         <w:rPr>
@@ -2084,7 +2092,7 @@
           <w:szCs w:val="24"/>
           <w:lang w:eastAsia="en-GB"/>
         </w:rPr>
-        <w:t>classified subjects</w:t>
+        <w:t>compound</w:t>
       </w:r>
       <w:commentRangeEnd w:id="31"/>
       <w:r>
@@ -2092,34 +2100,6 @@
           <w:rStyle w:val="CommentReference"/>
         </w:rPr>
         <w:commentReference w:id="31"/>
-      </w:r>
-      <w:r>
-        <w:rPr>
-          <w:rFonts w:ascii="Times New Roman" w:eastAsia="Times New Roman" w:hAnsi="Times New Roman" w:cs="Times New Roman"/>
-          <w:color w:val="000000"/>
-          <w:sz w:val="24"/>
-          <w:szCs w:val="24"/>
-          <w:lang w:eastAsia="en-GB"/>
-        </w:rPr>
-        <w:t xml:space="preserve">. These samples from each subject were then averaged together per </w:t>
-      </w:r>
-      <w:commentRangeStart w:id="32"/>
-      <w:r>
-        <w:rPr>
-          <w:rFonts w:ascii="Times New Roman" w:eastAsia="Times New Roman" w:hAnsi="Times New Roman" w:cs="Times New Roman"/>
-          <w:color w:val="000000"/>
-          <w:sz w:val="24"/>
-          <w:szCs w:val="24"/>
-          <w:lang w:eastAsia="en-GB"/>
-        </w:rPr>
-        <w:t>compound</w:t>
-      </w:r>
-      <w:commentRangeEnd w:id="32"/>
-      <w:r>
-        <w:rPr>
-          <w:rStyle w:val="CommentReference"/>
-        </w:rPr>
-        <w:commentReference w:id="32"/>
       </w:r>
       <w:r>
         <w:rPr>
@@ -2173,7 +2153,7 @@
         <w:lastRenderedPageBreak/>
         <w:t xml:space="preserve">The metabolomic data was further filtered to only contain metabolites </w:t>
       </w:r>
-      <w:del w:id="33" w:author="Susan Steinbusch-Coort" w:date="2020-06-16T12:09:00Z">
+      <w:del w:id="32" w:author="Susan Steinbusch-Coort" w:date="2020-06-16T12:09:00Z">
         <w:r>
           <w:rPr>
             <w:rFonts w:ascii="Times New Roman" w:eastAsia="Times New Roman" w:hAnsi="Times New Roman" w:cs="Times New Roman"/>
@@ -2185,7 +2165,7 @@
           <w:delText>for whom an</w:delText>
         </w:r>
       </w:del>
-      <w:ins w:id="34" w:author="Susan Steinbusch-Coort" w:date="2020-06-16T12:09:00Z">
+      <w:ins w:id="33" w:author="Susan Steinbusch-Coort" w:date="2020-06-16T12:09:00Z">
         <w:r>
           <w:rPr>
             <w:rFonts w:ascii="Times New Roman" w:eastAsia="Times New Roman" w:hAnsi="Times New Roman" w:cs="Times New Roman"/>
@@ -2197,7 +2177,7 @@
           <w:t>annotat</w:t>
         </w:r>
       </w:ins>
-      <w:ins w:id="35" w:author="Susan Steinbusch-Coort" w:date="2020-06-16T12:10:00Z">
+      <w:ins w:id="34" w:author="Susan Steinbusch-Coort" w:date="2020-06-16T12:10:00Z">
         <w:r>
           <w:rPr>
             <w:rFonts w:ascii="Times New Roman" w:eastAsia="Times New Roman" w:hAnsi="Times New Roman" w:cs="Times New Roman"/>
@@ -2219,7 +2199,7 @@
         </w:rPr>
         <w:t xml:space="preserve"> HMDB</w:t>
       </w:r>
-      <w:ins w:id="36" w:author="Susan Steinbusch-Coort" w:date="2020-06-16T12:09:00Z">
+      <w:ins w:id="35" w:author="Susan Steinbusch-Coort" w:date="2020-06-16T12:09:00Z">
         <w:r>
           <w:rPr>
             <w:rFonts w:ascii="Times New Roman" w:eastAsia="Times New Roman" w:hAnsi="Times New Roman" w:cs="Times New Roman"/>
@@ -2278,7 +2258,7 @@
         </w:rPr>
         <w:t xml:space="preserve">identifier </w:t>
       </w:r>
-      <w:del w:id="37" w:author="Susan Steinbusch-Coort" w:date="2020-06-16T12:10:00Z">
+      <w:del w:id="36" w:author="Susan Steinbusch-Coort" w:date="2020-06-16T12:10:00Z">
         <w:r>
           <w:rPr>
             <w:rFonts w:ascii="Times New Roman" w:eastAsia="Times New Roman" w:hAnsi="Times New Roman" w:cs="Times New Roman"/>
@@ -2310,6 +2290,34 @@
         </w:rPr>
         <w:t xml:space="preserve"> </w:t>
       </w:r>
+      <w:commentRangeStart w:id="37"/>
+      <w:r>
+        <w:rPr>
+          <w:rFonts w:ascii="Times New Roman" w:eastAsia="Times New Roman" w:hAnsi="Times New Roman" w:cs="Times New Roman"/>
+          <w:color w:val="000000"/>
+          <w:sz w:val="24"/>
+          <w:szCs w:val="24"/>
+          <w:lang w:eastAsia="en-GB"/>
+        </w:rPr>
+        <w:t>these identifiers are needed in the follow-up analysis</w:t>
+      </w:r>
+      <w:commentRangeEnd w:id="37"/>
+      <w:r>
+        <w:rPr>
+          <w:rStyle w:val="CommentReference"/>
+        </w:rPr>
+        <w:commentReference w:id="37"/>
+      </w:r>
+      <w:r>
+        <w:rPr>
+          <w:rFonts w:ascii="Times New Roman" w:eastAsia="Times New Roman" w:hAnsi="Times New Roman" w:cs="Times New Roman"/>
+          <w:color w:val="000000"/>
+          <w:sz w:val="24"/>
+          <w:szCs w:val="24"/>
+          <w:lang w:eastAsia="en-GB"/>
+        </w:rPr>
+        <w:t xml:space="preserve">. The resulting dataset was </w:t>
+      </w:r>
       <w:commentRangeStart w:id="38"/>
       <w:r>
         <w:rPr>
@@ -2319,7 +2327,7 @@
           <w:szCs w:val="24"/>
           <w:lang w:eastAsia="en-GB"/>
         </w:rPr>
-        <w:t>these identifiers are needed in the follow-up analysis</w:t>
+        <w:t xml:space="preserve">normalized by variance stabilization </w:t>
       </w:r>
       <w:commentRangeEnd w:id="38"/>
       <w:r>
@@ -2336,57 +2344,7 @@
           <w:szCs w:val="24"/>
           <w:lang w:eastAsia="en-GB"/>
         </w:rPr>
-        <w:t xml:space="preserve">. The resulting dataset was </w:t>
-      </w:r>
-      <w:commentRangeStart w:id="39"/>
-      <w:r>
-        <w:rPr>
-          <w:rFonts w:ascii="Times New Roman" w:eastAsia="Times New Roman" w:hAnsi="Times New Roman" w:cs="Times New Roman"/>
-          <w:color w:val="000000"/>
-          <w:sz w:val="24"/>
-          <w:szCs w:val="24"/>
-          <w:lang w:eastAsia="en-GB"/>
-        </w:rPr>
-        <w:t xml:space="preserve">normalized by variance stabilization </w:t>
-      </w:r>
-      <w:commentRangeEnd w:id="39"/>
-      <w:r>
-        <w:rPr>
-          <w:rStyle w:val="CommentReference"/>
-        </w:rPr>
-        <w:commentReference w:id="39"/>
-      </w:r>
-      <w:r>
-        <w:rPr>
-          <w:rFonts w:ascii="Times New Roman" w:eastAsia="Times New Roman" w:hAnsi="Times New Roman" w:cs="Times New Roman"/>
-          <w:color w:val="000000"/>
-          <w:sz w:val="24"/>
-          <w:szCs w:val="24"/>
-          <w:lang w:eastAsia="en-GB"/>
-        </w:rPr>
-        <w:t xml:space="preserve">using the </w:t>
-      </w:r>
-      <w:proofErr w:type="spellStart"/>
-      <w:r>
-        <w:rPr>
-          <w:rFonts w:ascii="Times New Roman" w:eastAsia="Times New Roman" w:hAnsi="Times New Roman" w:cs="Times New Roman"/>
-          <w:color w:val="000000"/>
-          <w:sz w:val="24"/>
-          <w:szCs w:val="24"/>
-          <w:lang w:eastAsia="en-GB"/>
-        </w:rPr>
-        <w:t>MetaboDiff</w:t>
-      </w:r>
-      <w:proofErr w:type="spellEnd"/>
-      <w:r>
-        <w:rPr>
-          <w:rFonts w:ascii="Times New Roman" w:eastAsia="Times New Roman" w:hAnsi="Times New Roman" w:cs="Times New Roman"/>
-          <w:color w:val="000000"/>
-          <w:sz w:val="24"/>
-          <w:szCs w:val="24"/>
-          <w:lang w:eastAsia="en-GB"/>
-        </w:rPr>
-        <w:t xml:space="preserve"> package </w:t>
+        <w:t xml:space="preserve">using the MetaboDiff package </w:t>
       </w:r>
       <w:r>
         <w:rPr>
@@ -2542,7 +2500,7 @@
         </w:rPr>
         <w:t xml:space="preserve">A pre-existing </w:t>
       </w:r>
-      <w:commentRangeStart w:id="40"/>
+      <w:commentRangeStart w:id="39"/>
       <w:proofErr w:type="spellStart"/>
       <w:r>
         <w:rPr>
@@ -2565,12 +2523,12 @@
         </w:rPr>
         <w:t xml:space="preserve">-class </w:t>
       </w:r>
-      <w:commentRangeEnd w:id="40"/>
+      <w:commentRangeEnd w:id="39"/>
       <w:r>
         <w:rPr>
           <w:rStyle w:val="CommentReference"/>
         </w:rPr>
-        <w:commentReference w:id="40"/>
+        <w:commentReference w:id="39"/>
       </w:r>
       <w:r>
         <w:rPr>
@@ -4548,27 +4506,7 @@
           <w:sz w:val="24"/>
           <w:szCs w:val="24"/>
         </w:rPr>
-        <w:t xml:space="preserve"> using the </w:t>
-      </w:r>
-      <w:proofErr w:type="spellStart"/>
-      <w:r>
-        <w:rPr>
-          <w:rFonts w:ascii="Times New Roman" w:hAnsi="Times New Roman" w:cs="Times New Roman"/>
-          <w:color w:val="000000"/>
-          <w:sz w:val="24"/>
-          <w:szCs w:val="24"/>
-        </w:rPr>
-        <w:t>MetaboDiff</w:t>
-      </w:r>
-      <w:proofErr w:type="spellEnd"/>
-      <w:r>
-        <w:rPr>
-          <w:rFonts w:ascii="Times New Roman" w:hAnsi="Times New Roman" w:cs="Times New Roman"/>
-          <w:color w:val="000000"/>
-          <w:sz w:val="24"/>
-          <w:szCs w:val="24"/>
-        </w:rPr>
-        <w:t xml:space="preserve"> package</w:t>
+        <w:t xml:space="preserve"> using the MetaboDiff package</w:t>
       </w:r>
       <w:r>
         <w:rPr>
@@ -4586,27 +4524,7 @@
           <w:color w:val="000000"/>
           <w:bdr w:val="none" w:sz="0" w:space="0" w:color="auto" w:frame="1"/>
         </w:rPr>
-        <w:t xml:space="preserve">Andreas Mock (2020). </w:t>
-      </w:r>
-      <w:proofErr w:type="spellStart"/>
-      <w:r>
-        <w:rPr>
-          <w:rStyle w:val="gd15mcfceub"/>
-          <w:rFonts w:ascii="Lucida Console" w:hAnsi="Lucida Console"/>
-          <w:color w:val="000000"/>
-          <w:bdr w:val="none" w:sz="0" w:space="0" w:color="auto" w:frame="1"/>
-        </w:rPr>
-        <w:t>MetaboDiff</w:t>
-      </w:r>
-      <w:proofErr w:type="spellEnd"/>
-      <w:r>
-        <w:rPr>
-          <w:rStyle w:val="gd15mcfceub"/>
-          <w:rFonts w:ascii="Lucida Console" w:hAnsi="Lucida Console"/>
-          <w:color w:val="000000"/>
-          <w:bdr w:val="none" w:sz="0" w:space="0" w:color="auto" w:frame="1"/>
-        </w:rPr>
-        <w:t>: An R package for differential metabolomic analysis. R package version 0.9.3.</w:t>
+        <w:t>Andreas Mock (2020). MetaboDiff: An R package for differential metabolomic analysis. R package version 0.9.3.</w:t>
       </w:r>
       <w:r>
         <w:rPr>
@@ -7190,29 +7108,7 @@
           <w:szCs w:val="24"/>
           <w:lang w:eastAsia="en-GB"/>
         </w:rPr>
-        <w:t xml:space="preserve">On the other hand, the DA using </w:t>
-      </w:r>
-      <w:proofErr w:type="spellStart"/>
-      <w:r>
-        <w:rPr>
-          <w:rFonts w:ascii="Times New Roman" w:eastAsia="Times New Roman" w:hAnsi="Times New Roman" w:cs="Times New Roman"/>
-          <w:color w:val="000000"/>
-          <w:sz w:val="24"/>
-          <w:szCs w:val="24"/>
-          <w:lang w:eastAsia="en-GB"/>
-        </w:rPr>
-        <w:t>MetaboDiff</w:t>
-      </w:r>
-      <w:proofErr w:type="spellEnd"/>
-      <w:r>
-        <w:rPr>
-          <w:rFonts w:ascii="Times New Roman" w:eastAsia="Times New Roman" w:hAnsi="Times New Roman" w:cs="Times New Roman"/>
-          <w:color w:val="000000"/>
-          <w:sz w:val="24"/>
-          <w:szCs w:val="24"/>
-          <w:lang w:eastAsia="en-GB"/>
-        </w:rPr>
-        <w:t xml:space="preserve"> generated 40 metabolites whose abundances were significantly altered (p &lt; 0.05) in the IR group compared to the IS group: 21 were less abundant (</w:t>
+        <w:t>On the other hand, the DA using MetaboDiff generated 40 metabolites whose abundances were significantly altered (p &lt; 0.05) in the IR group compared to the IS group: 21 were less abundant (</w:t>
       </w:r>
       <w:proofErr w:type="spellStart"/>
       <w:r>
@@ -7474,33 +7370,7 @@
           <w:szCs w:val="24"/>
           <w:lang w:eastAsia="en-GB"/>
         </w:rPr>
-        <w:t xml:space="preserve"> &gt; 0.05, red cells) metabolites as determined by the differential analysis (DA) using </w:t>
-      </w:r>
-      <w:proofErr w:type="spellStart"/>
-      <w:r>
-        <w:rPr>
-          <w:rFonts w:ascii="Times New Roman" w:eastAsia="Times New Roman" w:hAnsi="Times New Roman" w:cs="Times New Roman"/>
-          <w:i/>
-          <w:iCs/>
-          <w:color w:val="000000"/>
-          <w:sz w:val="24"/>
-          <w:szCs w:val="24"/>
-          <w:lang w:eastAsia="en-GB"/>
-        </w:rPr>
-        <w:t>MetaboDiff</w:t>
-      </w:r>
-      <w:proofErr w:type="spellEnd"/>
-      <w:r>
-        <w:rPr>
-          <w:rFonts w:ascii="Times New Roman" w:eastAsia="Times New Roman" w:hAnsi="Times New Roman" w:cs="Times New Roman"/>
-          <w:i/>
-          <w:iCs/>
-          <w:color w:val="000000"/>
-          <w:sz w:val="24"/>
-          <w:szCs w:val="24"/>
-          <w:lang w:eastAsia="en-GB"/>
-        </w:rPr>
-        <w:t xml:space="preserve">. The </w:t>
+        <w:t xml:space="preserve"> &gt; 0.05, red cells) metabolites as determined by the differential analysis (DA) using MetaboDiff. The </w:t>
       </w:r>
       <w:proofErr w:type="spellStart"/>
       <w:r>
@@ -29062,7 +28932,7 @@
 
 <file path=word/comments.xml><?xml version="1.0" encoding="utf-8"?>
 <w:comments xmlns:wpc="http://schemas.microsoft.com/office/word/2010/wordprocessingCanvas" xmlns:cx="http://schemas.microsoft.com/office/drawing/2014/chartex" xmlns:cx1="http://schemas.microsoft.com/office/drawing/2015/9/8/chartex" xmlns:cx2="http://schemas.microsoft.com/office/drawing/2015/10/21/chartex" xmlns:cx3="http://schemas.microsoft.com/office/drawing/2016/5/9/chartex" xmlns:cx4="http://schemas.microsoft.com/office/drawing/2016/5/10/chartex" xmlns:cx5="http://schemas.microsoft.com/office/drawing/2016/5/11/chartex" xmlns:cx6="http://schemas.microsoft.com/office/drawing/2016/5/12/chartex" xmlns:cx7="http://schemas.microsoft.com/office/drawing/2016/5/13/chartex" xmlns:cx8="http://schemas.microsoft.com/office/drawing/2016/5/14/chartex" xmlns:mc="http://schemas.openxmlformats.org/markup-compatibility/2006" xmlns:aink="http://schemas.microsoft.com/office/drawing/2016/ink" xmlns:am3d="http://schemas.microsoft.com/office/drawing/2017/model3d" xmlns:o="urn:schemas-microsoft-com:office:office" xmlns:r="http://schemas.openxmlformats.org/officeDocument/2006/relationships" xmlns:m="http://schemas.openxmlformats.org/officeDocument/2006/math" xmlns:v="urn:schemas-microsoft-com:vml" xmlns:wp14="http://schemas.microsoft.com/office/word/2010/wordprocessingDrawing" xmlns:wp="http://schemas.openxmlformats.org/drawingml/2006/wordprocessingDrawing" xmlns:w10="urn:schemas-microsoft-com:office:word" xmlns:w="http://schemas.openxmlformats.org/wordprocessingml/2006/main" xmlns:w14="http://schemas.microsoft.com/office/word/2010/wordml" xmlns:w15="http://schemas.microsoft.com/office/word/2012/wordml" xmlns:w16cex="http://schemas.microsoft.com/office/word/2018/wordml/cex" xmlns:w16cid="http://schemas.microsoft.com/office/word/2016/wordml/cid" xmlns:w16="http://schemas.microsoft.com/office/word/2018/wordml" xmlns:w16se="http://schemas.microsoft.com/office/word/2015/wordml/symex" xmlns:wpg="http://schemas.microsoft.com/office/word/2010/wordprocessingGroup" xmlns:wpi="http://schemas.microsoft.com/office/word/2010/wordprocessingInk" xmlns:wne="http://schemas.microsoft.com/office/word/2006/wordml" xmlns:wps="http://schemas.microsoft.com/office/word/2010/wordprocessingShape" mc:Ignorable="w14 w15 w16se w16cid w16 w16cex wp14">
-  <w:comment w:id="1" w:author="Susan Steinbusch-Coort" w:date="2020-06-15T23:29:00Z" w:initials="SS">
+  <w:comment w:id="0" w:author="Susan Steinbusch-Coort" w:date="2020-06-15T23:29:00Z" w:initials="SS">
     <w:p>
       <w:pPr>
         <w:pStyle w:val="CommentText"/>
@@ -29178,7 +29048,7 @@
       </w:r>
     </w:p>
   </w:comment>
-  <w:comment w:id="3" w:author="Susan Steinbusch-Coort" w:date="2020-06-15T22:37:00Z" w:initials="SS">
+  <w:comment w:id="2" w:author="Susan Steinbusch-Coort" w:date="2020-06-15T22:37:00Z" w:initials="SS">
     <w:p>
       <w:pPr>
         <w:pStyle w:val="CommentText"/>
@@ -29194,7 +29064,7 @@
       </w:r>
     </w:p>
   </w:comment>
-  <w:comment w:id="2" w:author="Susan Steinbusch-Coort" w:date="2020-06-15T22:39:00Z" w:initials="SS">
+  <w:comment w:id="1" w:author="Susan Steinbusch-Coort" w:date="2020-06-15T22:39:00Z" w:initials="SS">
     <w:p>
       <w:pPr>
         <w:pStyle w:val="CommentText"/>
@@ -29210,7 +29080,7 @@
       </w:r>
     </w:p>
   </w:comment>
-  <w:comment w:id="4" w:author="Susan Steinbusch-Coort" w:date="2020-06-15T23:08:00Z" w:initials="SS">
+  <w:comment w:id="3" w:author="Susan Steinbusch-Coort" w:date="2020-06-15T23:08:00Z" w:initials="SS">
     <w:p>
       <w:pPr>
         <w:pStyle w:val="CommentText"/>
@@ -29226,7 +29096,7 @@
       </w:r>
     </w:p>
   </w:comment>
-  <w:comment w:id="5" w:author="Susan Steinbusch-Coort" w:date="2020-06-15T23:16:00Z" w:initials="SS">
+  <w:comment w:id="4" w:author="Susan Steinbusch-Coort" w:date="2020-06-15T23:16:00Z" w:initials="SS">
     <w:p>
       <w:pPr>
         <w:pStyle w:val="CommentText"/>
@@ -29242,7 +29112,7 @@
       </w:r>
     </w:p>
   </w:comment>
-  <w:comment w:id="6" w:author="Susan Steinbusch-Coort" w:date="2020-06-15T23:04:00Z" w:initials="SS">
+  <w:comment w:id="5" w:author="Susan Steinbusch-Coort" w:date="2020-06-15T23:04:00Z" w:initials="SS">
     <w:p>
       <w:pPr>
         <w:pStyle w:val="CommentText"/>
@@ -29258,7 +29128,7 @@
       </w:r>
     </w:p>
   </w:comment>
-  <w:comment w:id="7" w:author="Susan Steinbusch-Coort" w:date="2020-06-15T23:18:00Z" w:initials="SS">
+  <w:comment w:id="6" w:author="Susan Steinbusch-Coort" w:date="2020-06-15T23:18:00Z" w:initials="SS">
     <w:p>
       <w:pPr>
         <w:pStyle w:val="CommentText"/>
@@ -29274,7 +29144,7 @@
       </w:r>
     </w:p>
   </w:comment>
-  <w:comment w:id="10" w:author="Susan Steinbusch-Coort" w:date="2020-06-15T23:28:00Z" w:initials="SS">
+  <w:comment w:id="9" w:author="Susan Steinbusch-Coort" w:date="2020-06-15T23:28:00Z" w:initials="SS">
     <w:p>
       <w:pPr>
         <w:pStyle w:val="CommentText"/>
@@ -29290,7 +29160,7 @@
       </w:r>
     </w:p>
   </w:comment>
-  <w:comment w:id="11" w:author="Susan Steinbusch-Coort" w:date="2020-06-15T23:29:00Z" w:initials="SS">
+  <w:comment w:id="10" w:author="Susan Steinbusch-Coort" w:date="2020-06-15T23:29:00Z" w:initials="SS">
     <w:p>
       <w:pPr>
         <w:pStyle w:val="CommentText"/>
@@ -29303,7 +29173,7 @@
       </w:r>
     </w:p>
   </w:comment>
-  <w:comment w:id="13" w:author="Susan Steinbusch-Coort" w:date="2020-06-16T11:54:00Z" w:initials="SS">
+  <w:comment w:id="12" w:author="Susan Steinbusch-Coort" w:date="2020-06-16T11:54:00Z" w:initials="SS">
     <w:p>
       <w:pPr>
         <w:pStyle w:val="CommentText"/>
@@ -29319,7 +29189,7 @@
       </w:r>
     </w:p>
   </w:comment>
-  <w:comment w:id="19" w:author="Susan Steinbusch-Coort" w:date="2020-06-16T11:55:00Z" w:initials="SS">
+  <w:comment w:id="18" w:author="Susan Steinbusch-Coort" w:date="2020-06-16T11:55:00Z" w:initials="SS">
     <w:p>
       <w:pPr>
         <w:pStyle w:val="CommentText"/>
@@ -29335,7 +29205,7 @@
       </w:r>
     </w:p>
   </w:comment>
-  <w:comment w:id="22" w:author="Susan Steinbusch-Coort" w:date="2020-06-16T11:56:00Z" w:initials="SS">
+  <w:comment w:id="21" w:author="Susan Steinbusch-Coort" w:date="2020-06-16T11:56:00Z" w:initials="SS">
     <w:p>
       <w:pPr>
         <w:pStyle w:val="CommentText"/>
@@ -29359,7 +29229,7 @@
       </w:r>
     </w:p>
   </w:comment>
-  <w:comment w:id="29" w:author="Susan Steinbusch-Coort" w:date="2020-06-16T12:04:00Z" w:initials="SS">
+  <w:comment w:id="28" w:author="Susan Steinbusch-Coort" w:date="2020-06-16T12:04:00Z" w:initials="SS">
     <w:p>
       <w:pPr>
         <w:pStyle w:val="CommentText"/>
@@ -29375,7 +29245,7 @@
       </w:r>
     </w:p>
   </w:comment>
-  <w:comment w:id="30" w:author="Susan Steinbusch-Coort" w:date="2020-06-16T12:11:00Z" w:initials="SS">
+  <w:comment w:id="29" w:author="Susan Steinbusch-Coort" w:date="2020-06-16T12:11:00Z" w:initials="SS">
     <w:p>
       <w:pPr>
         <w:pStyle w:val="CommentText"/>
@@ -29391,7 +29261,7 @@
       </w:r>
     </w:p>
   </w:comment>
-  <w:comment w:id="31" w:author="Susan Steinbusch-Coort" w:date="2020-06-16T12:07:00Z" w:initials="SS">
+  <w:comment w:id="30" w:author="Susan Steinbusch-Coort" w:date="2020-06-16T12:07:00Z" w:initials="SS">
     <w:p>
       <w:pPr>
         <w:pStyle w:val="CommentText"/>
@@ -29407,7 +29277,7 @@
       </w:r>
     </w:p>
   </w:comment>
-  <w:comment w:id="32" w:author="Susan Steinbusch-Coort" w:date="2020-06-16T12:08:00Z" w:initials="SS">
+  <w:comment w:id="31" w:author="Susan Steinbusch-Coort" w:date="2020-06-16T12:08:00Z" w:initials="SS">
     <w:p>
       <w:pPr>
         <w:pStyle w:val="CommentText"/>
@@ -29423,7 +29293,7 @@
       </w:r>
     </w:p>
   </w:comment>
-  <w:comment w:id="38" w:author="Susan Steinbusch-Coort" w:date="2020-06-16T12:10:00Z" w:initials="SS">
+  <w:comment w:id="37" w:author="Susan Steinbusch-Coort" w:date="2020-06-16T12:10:00Z" w:initials="SS">
     <w:p>
       <w:pPr>
         <w:pStyle w:val="CommentText"/>
@@ -29452,7 +29322,7 @@
       </w:r>
     </w:p>
   </w:comment>
-  <w:comment w:id="39" w:author="Susan Steinbusch-Coort" w:date="2020-06-16T12:12:00Z" w:initials="SS">
+  <w:comment w:id="38" w:author="Susan Steinbusch-Coort" w:date="2020-06-16T12:12:00Z" w:initials="SS">
     <w:p>
       <w:pPr>
         <w:pStyle w:val="CommentText"/>
@@ -29468,7 +29338,7 @@
       </w:r>
     </w:p>
   </w:comment>
-  <w:comment w:id="40" w:author="Susan Steinbusch-Coort" w:date="2020-06-16T12:12:00Z" w:initials="SS">
+  <w:comment w:id="39" w:author="Susan Steinbusch-Coort" w:date="2020-06-16T12:12:00Z" w:initials="SS">
     <w:p>
       <w:pPr>
         <w:pStyle w:val="CommentText"/>
@@ -29856,9 +29726,6 @@
 
 <file path=word/people.xml><?xml version="1.0" encoding="utf-8"?>
 <w15:people xmlns:wpc="http://schemas.microsoft.com/office/word/2010/wordprocessingCanvas" xmlns:cx="http://schemas.microsoft.com/office/drawing/2014/chartex" xmlns:cx1="http://schemas.microsoft.com/office/drawing/2015/9/8/chartex" xmlns:cx2="http://schemas.microsoft.com/office/drawing/2015/10/21/chartex" xmlns:cx3="http://schemas.microsoft.com/office/drawing/2016/5/9/chartex" xmlns:cx4="http://schemas.microsoft.com/office/drawing/2016/5/10/chartex" xmlns:cx5="http://schemas.microsoft.com/office/drawing/2016/5/11/chartex" xmlns:cx6="http://schemas.microsoft.com/office/drawing/2016/5/12/chartex" xmlns:cx7="http://schemas.microsoft.com/office/drawing/2016/5/13/chartex" xmlns:cx8="http://schemas.microsoft.com/office/drawing/2016/5/14/chartex" xmlns:mc="http://schemas.openxmlformats.org/markup-compatibility/2006" xmlns:aink="http://schemas.microsoft.com/office/drawing/2016/ink" xmlns:am3d="http://schemas.microsoft.com/office/drawing/2017/model3d" xmlns:o="urn:schemas-microsoft-com:office:office" xmlns:r="http://schemas.openxmlformats.org/officeDocument/2006/relationships" xmlns:m="http://schemas.openxmlformats.org/officeDocument/2006/math" xmlns:v="urn:schemas-microsoft-com:vml" xmlns:wp14="http://schemas.microsoft.com/office/word/2010/wordprocessingDrawing" xmlns:wp="http://schemas.openxmlformats.org/drawingml/2006/wordprocessingDrawing" xmlns:w10="urn:schemas-microsoft-com:office:word" xmlns:w="http://schemas.openxmlformats.org/wordprocessingml/2006/main" xmlns:w14="http://schemas.microsoft.com/office/word/2010/wordml" xmlns:w15="http://schemas.microsoft.com/office/word/2012/wordml" xmlns:w16cex="http://schemas.microsoft.com/office/word/2018/wordml/cex" xmlns:w16cid="http://schemas.microsoft.com/office/word/2016/wordml/cid" xmlns:w16="http://schemas.microsoft.com/office/word/2018/wordml" xmlns:w16se="http://schemas.microsoft.com/office/word/2015/wordml/symex" xmlns:wpg="http://schemas.microsoft.com/office/word/2010/wordprocessingGroup" xmlns:wpi="http://schemas.microsoft.com/office/word/2010/wordprocessingInk" xmlns:wne="http://schemas.microsoft.com/office/word/2006/wordml" xmlns:wps="http://schemas.microsoft.com/office/word/2010/wordprocessingShape" mc:Ignorable="w14 w15 w16se w16cid w16 w16cex wp14">
-  <w15:person w15:author="Sabrina De Oliveira">
-    <w15:presenceInfo w15:providerId="Windows Live" w15:userId="34420f5773a88cdb"/>
-  </w15:person>
   <w15:person w15:author="Susan Steinbusch-Coort">
     <w15:presenceInfo w15:providerId="Windows Live" w15:userId="d50d603c05d9e194"/>
   </w15:person>

</xml_diff>